<commit_message>
change lab 5 ex 3
</commit_message>
<xml_diff>
--- a/labs/lab5/res.docx
+++ b/labs/lab5/res.docx
@@ -1725,7 +1725,7 @@
           <w:lang w:eastAsia="uk-UA"/>
         </w:rPr>
         <w:br/>
-        <w:t xml:space="preserve">    temp_val = equation_right_part * (</w:t>
+        <w:t xml:space="preserve">    temp_val = </w:t>
       </w:r>
       <w:r>
         <w:rPr>
@@ -1785,7 +1785,7 @@
           <w:szCs w:val="20"/>
           <w:lang w:eastAsia="uk-UA"/>
         </w:rPr>
-        <w:t>))</w:t>
+        <w:t>)</w:t>
       </w:r>
       <w:r>
         <w:rPr>
@@ -1889,7 +1889,7 @@
           <w:szCs w:val="20"/>
           <w:lang w:eastAsia="uk-UA"/>
         </w:rPr>
-        <w:t>equation_right_part = temp_val</w:t>
+        <w:t>equation_right_part *= temp_val</w:t>
       </w:r>
       <w:r>
         <w:rPr>

</xml_diff>